<commit_message>
- Working on data get functionality
</commit_message>
<xml_diff>
--- a/docs/sdms_sow.docx
+++ b/docs/sdms_sow.docx
@@ -85,50 +85,34 @@
       </w:pPr>
       <w:r>
         <w:rPr/>
-        <w:t>There are currently many disjoint data management technologies available to scientific researchers at leadership-class computational facilities. There is a proliferation of both commercial and ad hoc systems that provide specific capabilities, such as access and movement, indexing, dissemination, publication, and curation. Most existing systems are oriented toward enterprise (business) environments and do not address the complexities of HPC environments. The lack of integration, consistency, and HPC suitability among these technologies places a significant burden on scientific researche</w:t>
-      </w:r>
-      <w:r>
-        <w:rPr/>
-        <w:t>r</w:t>
-      </w:r>
-      <w:r>
-        <w:rPr/>
-        <w:t xml:space="preserve">s and groups who must adopt, learn, configure, then follow complex </w:t>
-      </w:r>
-      <w:r>
-        <w:rPr/>
-        <w:t xml:space="preserve">and/or tedious </w:t>
-      </w:r>
-      <w:r>
-        <w:rPr/>
-        <w:t>manual procedures to utilize a piecemeal data pipeline. The result can be wasted time, confusion, and even errors related to properly identifying, locating, provisioning, and disseminating large scientific datasets.</w:t>
-      </w:r>
-    </w:p>
-    <w:p>
-      <w:pPr>
-        <w:pStyle w:val="Normal"/>
-        <w:rPr/>
-      </w:pPr>
-      <w:r>
-        <w:rPr/>
-      </w:r>
-    </w:p>
-    <w:p>
-      <w:pPr>
-        <w:pStyle w:val="Normal"/>
-        <w:rPr/>
-      </w:pPr>
-      <w:r>
-        <w:rPr/>
-        <w:t>The SDMS is envisioned as a system of integrated technologies that will provide a simple</w:t>
-      </w:r>
-      <w:r>
-        <w:rPr/>
-        <w:t>r</w:t>
-      </w:r>
-      <w:r>
-        <w:rPr/>
-        <w:t xml:space="preserve">, consistent, and holistic solution for the common data management needs of scientific researchers and users of HPC systems at ORNL. The SDMS will bridge the gap between existing enterprise-oriented solutions and the complex distributed environments associated with high-performance computing. The SDMS will provide the ability to </w:t>
+        <w:t xml:space="preserve">There are currently many disjoint data management technologies available to scientific researchers at leadership-class computational facilities. There is a proliferation of both commercial and ad hoc systems that provide specific capabilities, such as </w:t>
+      </w:r>
+      <w:r>
+        <w:rPr/>
+        <w:t xml:space="preserve">data </w:t>
+      </w:r>
+      <w:r>
+        <w:rPr/>
+        <w:t>access and movement, indexing, dissemination, publication, and curation. Most existing systems are oriented toward enterprise (business) environments and do not address the complexities of HPC environments. The lack of integration, consistency, and HPC suitability among these technologies places a significant burden on scientific researchers and groups who must adopt, learn, configure, then follow complex and/or tedious manual procedures to utilize a piecemeal data pipeline. The result can be wasted time, confusion, and even errors related to properly identifying, locating, provisioning, and disseminating large scientific datasets.</w:t>
+      </w:r>
+    </w:p>
+    <w:p>
+      <w:pPr>
+        <w:pStyle w:val="Normal"/>
+        <w:rPr/>
+      </w:pPr>
+      <w:r>
+        <w:rPr/>
+      </w:r>
+    </w:p>
+    <w:p>
+      <w:pPr>
+        <w:pStyle w:val="Normal"/>
+        <w:rPr/>
+      </w:pPr>
+      <w:r>
+        <w:rPr/>
+        <w:t xml:space="preserve">The SDMS is envisioned as a system of integrated technologies that will provide a simpler, consistent, and holistic solution for the common data management needs of scientific researchers and users of HPC systems at ORNL. The SDMS will bridge the gap between existing enterprise-oriented solutions and the complex distributed environments associated with high-performance computing. The SDMS will provide the ability to </w:t>
       </w:r>
       <w:r>
         <w:rPr>
@@ -168,31 +152,7 @@
       </w:r>
       <w:r>
         <w:rPr/>
-        <w:t xml:space="preserve"> data access </w:t>
-      </w:r>
-      <w:r>
-        <w:rPr/>
-        <w:t xml:space="preserve">to central storage </w:t>
-      </w:r>
-      <w:r>
-        <w:rPr/>
-        <w:t>incur</w:t>
-      </w:r>
-      <w:r>
-        <w:rPr/>
-        <w:t>s</w:t>
-      </w:r>
-      <w:r>
-        <w:rPr/>
-        <w:t xml:space="preserve"> a data transfer penalty (sometimes very large). For certain applications, such as workflows, this approach is an anti-pattern. The SDMS will utilize </w:t>
-      </w:r>
-      <w:r>
-        <w:rPr/>
-        <w:t xml:space="preserve">automatic </w:t>
-      </w:r>
-      <w:r>
-        <w:rPr/>
-        <w:t>local caching to eliminate the access penalty for repeated data accesses. User-level computational processes (i.e. jobs and workflows) will be able to easily utilize the SDMS to generate, retrieve, or update managed data entities without concern for the complexity or efficiency of access patterns.</w:t>
+        <w:t xml:space="preserve"> data access to central storage incurs a data transfer penalty (sometimes very large). For certain applications, such as workflows, this approach is an anti-pattern. The SDMS will utilize automatic local caching to eliminate the access penalty for repeated data accesses. User-level computational processes (i.e. jobs and workflows) will be able to easily utilize the SDMS to generate, retrieve, or update managed data entities without concern for the complexity or efficiency of access patterns.</w:t>
       </w:r>
     </w:p>
     <w:p>
@@ -276,11 +236,7 @@
       </w:pPr>
       <w:r>
         <w:rPr/>
-        <w:t xml:space="preserve">High speed data transfers </w:t>
-      </w:r>
-      <w:r>
-        <w:rPr/>
-        <w:t>(GridFTP)</w:t>
+        <w:t>High speed data transfers (GridFTP)</w:t>
       </w:r>
     </w:p>
     <w:p>
@@ -436,23 +392,7 @@
       </w:pPr>
       <w:r>
         <w:rPr/>
-        <w:t xml:space="preserve">The </w:t>
-      </w:r>
-      <w:r>
-        <w:rPr/>
-        <w:t xml:space="preserve">system </w:t>
-      </w:r>
-      <w:r>
-        <w:rPr/>
-        <w:t xml:space="preserve">architecture is shown in the </w:t>
-      </w:r>
-      <w:r>
-        <w:rPr/>
-        <w:t xml:space="preserve">diagram below. </w:t>
-      </w:r>
-      <w:r>
-        <w:rPr/>
-        <w:t>The system consists of a set of services and tools that utilize Globus GridFTP services and Grid Security Infrastructure (GSI). A central data store is provided and is managed by a “Central Service” with custom authentication and authorization modules installed in the associated GridFTP server. The Central Service permits users to access their data as well as specify fine-grained access control rules for their data.</w:t>
+        <w:t>The system architecture is shown in the diagram below. The system consists of a set of services and tools that utilize Globus GridFTP services and Grid Security Infrastructure (GSI). A central data store is provided and is managed by a “Central Service” with custom authentication and authorization modules installed in the associated GridFTP server. The Central Service permits users to access their data as well as specify fine-grained access control rules for their data.</w:t>
       </w:r>
     </w:p>
     <w:p>
@@ -520,21 +460,7 @@
           <w:b/>
           <w:bCs/>
         </w:rPr>
-        <w:t xml:space="preserve">ystem </w:t>
-      </w:r>
-      <w:r>
-        <w:rPr>
-          <w:b/>
-          <w:bCs/>
-        </w:rPr>
-        <w:t xml:space="preserve">Architecture </w:t>
-      </w:r>
-      <w:r>
-        <w:rPr>
-          <w:b/>
-          <w:bCs/>
-        </w:rPr>
-        <w:t>Diagram</w:t>
+        <w:t>ystem Architecture Diagram</w:t>
       </w:r>
     </w:p>
     <w:p>
@@ -552,35 +478,7 @@
           <w:b w:val="false"/>
           <w:bCs w:val="false"/>
         </w:rPr>
-        <w:t xml:space="preserve">Data transfers are initiated using SDMS command line utilities from within a supported local environment (Globus Toolkit and GSI must be provided and managed by the local facility). Because the SDMS utilizes GSI, users must </w:t>
-      </w:r>
-      <w:r>
-        <w:rPr>
-          <w:b w:val="false"/>
-          <w:bCs w:val="false"/>
-        </w:rPr>
-        <w:t xml:space="preserve">ensure their </w:t>
-      </w:r>
-      <w:r>
-        <w:rPr>
-          <w:b w:val="false"/>
-          <w:bCs w:val="false"/>
-        </w:rPr>
-        <w:t xml:space="preserve">proxy certificates </w:t>
-      </w:r>
-      <w:r>
-        <w:rPr>
-          <w:b w:val="false"/>
-          <w:bCs w:val="false"/>
-        </w:rPr>
-        <w:t xml:space="preserve">are enabled within the environments that they intend to use. (GSI certificate policy is under the control of local facility administration.) </w:t>
-      </w:r>
-      <w:r>
-        <w:rPr>
-          <w:b w:val="false"/>
-          <w:bCs w:val="false"/>
-        </w:rPr>
-        <w:t>The SDMS CLI tools communicate with a facility-local SDMS service that, in turn, coordinates activities with the SDMS Central Service. These tools and services implement a management layer on top of GridFTP that simplifies and enhances data access (caching, concurrency control, aliases, version control, tagging, and metadata ingest/search). A Python client library is provided for direct integration with client applications.</w:t>
+        <w:t>Data transfers are initiated using SDMS command line utilities from within a supported local environment (Globus Toolkit and GSI must be provided and managed by the local facility). Because the SDMS utilizes GSI, users must ensure their proxy certificates are enabled within the environments that they intend to use. (GSI certificate policy is under the control of local facility administration.) The SDMS CLI tools communicate with a facility-local SDMS service that, in turn, coordinates activities with the SDMS Central Service. These tools and services implement a management layer on top of GridFTP that simplifies and enhances data access (caching, concurrency control, aliases, version control, tagging, and metadata ingest/search). A Python client library is provided for direct integration with client applications.</w:t>
       </w:r>
     </w:p>
     <w:p>
@@ -598,28 +496,7 @@
           <w:b w:val="false"/>
           <w:bCs w:val="false"/>
         </w:rPr>
-        <w:t xml:space="preserve">A web </w:t>
-      </w:r>
-      <w:r>
-        <w:rPr>
-          <w:b w:val="false"/>
-          <w:bCs w:val="false"/>
-        </w:rPr>
-        <w:t xml:space="preserve">service and front-end (Data Portal) </w:t>
-      </w:r>
-      <w:r>
-        <w:rPr>
-          <w:b w:val="false"/>
-          <w:bCs w:val="false"/>
-        </w:rPr>
-        <w:t xml:space="preserve">is provided to allow users to browse and search for data, manage access control, and perform configuration activities. </w:t>
-      </w:r>
-      <w:r>
-        <w:rPr>
-          <w:b w:val="false"/>
-          <w:bCs w:val="false"/>
-        </w:rPr>
-        <w:t>SDMS admins may also use the web service to manage accounts and general policies.</w:t>
+        <w:t>A web service and front-end (Data Portal) is provided to allow users to browse and search for data, manage access control, and perform configuration activities. SDMS admins may also use the web service to manage accounts and general policies.</w:t>
       </w:r>
     </w:p>
     <w:p>
@@ -651,35 +528,7 @@
           <w:b w:val="false"/>
           <w:bCs w:val="false"/>
         </w:rPr>
-        <w:t xml:space="preserve">The following scope discussion references the system </w:t>
-      </w:r>
-      <w:r>
-        <w:rPr>
-          <w:b w:val="false"/>
-          <w:bCs w:val="false"/>
-        </w:rPr>
-        <w:t xml:space="preserve">architecture </w:t>
-      </w:r>
-      <w:r>
-        <w:rPr>
-          <w:b w:val="false"/>
-          <w:bCs w:val="false"/>
-        </w:rPr>
-        <w:t xml:space="preserve">diagram, </w:t>
-      </w:r>
-      <w:r>
-        <w:rPr>
-          <w:b w:val="false"/>
-          <w:bCs w:val="false"/>
-        </w:rPr>
-        <w:t>above</w:t>
-      </w:r>
-      <w:r>
-        <w:rPr>
-          <w:b w:val="false"/>
-          <w:bCs w:val="false"/>
-        </w:rPr>
-        <w:t>. Green items are targeted for tier 1, yellow for tier 2, and orange for tier 3. Gray items are preexisting require no development effort.</w:t>
+        <w:t>The following scope discussion references the system architecture diagram, above. Green items are targeted for tier 1, yellow for tier 2, and orange for tier 3. Gray items are preexisting require no development effort.</w:t>
       </w:r>
     </w:p>
     <w:p>
@@ -715,15 +564,7 @@
       </w:pPr>
       <w:r>
         <w:rPr/>
-        <w:t xml:space="preserve">Configuring central data store and corresponding </w:t>
-      </w:r>
-      <w:r>
-        <w:rPr/>
-        <w:t>GridFTP server</w:t>
-      </w:r>
-      <w:r>
-        <w:rPr/>
-        <w:t>.</w:t>
+        <w:t>Configuring central data store and corresponding GridFTP server.</w:t>
       </w:r>
     </w:p>
     <w:p>
@@ -737,19 +578,7 @@
       </w:pPr>
       <w:r>
         <w:rPr/>
-        <w:t>Configure local G</w:t>
-      </w:r>
-      <w:r>
-        <w:rPr/>
-        <w:t>ridFTP server</w:t>
-      </w:r>
-      <w:r>
-        <w:rPr/>
-        <w:t xml:space="preserve">(s) </w:t>
-      </w:r>
-      <w:r>
-        <w:rPr/>
-        <w:t>(if needed)</w:t>
+        <w:t>Configure local GridFTP server(s) (if needed)</w:t>
       </w:r>
     </w:p>
     <w:p>
@@ -833,15 +662,7 @@
       </w:pPr>
       <w:r>
         <w:rPr/>
-        <w:t xml:space="preserve">Develop </w:t>
-      </w:r>
-      <w:r>
-        <w:rPr/>
-        <w:t xml:space="preserve">basic </w:t>
-      </w:r>
-      <w:r>
-        <w:rPr/>
-        <w:t>Python client library</w:t>
+        <w:t>Develop basic Python client library</w:t>
       </w:r>
     </w:p>
     <w:p>
@@ -965,15 +786,7 @@
       </w:pPr>
       <w:r>
         <w:rPr/>
-        <w:t>Enhance</w:t>
-      </w:r>
-      <w:r>
-        <w:rPr/>
-        <w:t xml:space="preserve"> Python client library </w:t>
-      </w:r>
-      <w:r>
-        <w:rPr/>
-        <w:t>with advanced features</w:t>
+        <w:t>Enhance Python client library with advanced features</w:t>
       </w:r>
     </w:p>
     <w:p>
@@ -987,27 +800,7 @@
       </w:pPr>
       <w:r>
         <w:rPr/>
-        <w:t xml:space="preserve">Enhance </w:t>
-      </w:r>
-      <w:r>
-        <w:rPr/>
-        <w:t xml:space="preserve">command line tool(s) for </w:t>
-      </w:r>
-      <w:r>
-        <w:rPr/>
-        <w:t xml:space="preserve">advanced features </w:t>
-      </w:r>
-      <w:r>
-        <w:rPr/>
-        <w:t>(</w:t>
-      </w:r>
-      <w:r>
-        <w:rPr/>
-        <w:t>aliases, acls, tagging, etc</w:t>
-      </w:r>
-      <w:r>
-        <w:rPr/>
-        <w:t>)</w:t>
+        <w:t>Enhance command line tool(s) for advanced features (aliases, acls, tagging, etc)</w:t>
       </w:r>
     </w:p>
     <w:p>
@@ -1826,6 +1619,7 @@
     <w:rPrDefault>
       <w:rPr>
         <w:rFonts w:ascii="Liberation Serif" w:hAnsi="Liberation Serif" w:eastAsia="Noto Sans CJK SC Regular" w:cs="FreeSans"/>
+        <w:sz w:val="20"/>
         <w:szCs w:val="24"/>
         <w:lang w:val="en-US" w:eastAsia="zh-CN" w:bidi="hi-IN"/>
       </w:rPr>
@@ -1967,6 +1761,69 @@
       <w:rFonts w:cs="OpenSymbol"/>
     </w:rPr>
   </w:style>
+  <w:style w:type="character" w:styleId="ListLabel10">
+    <w:name w:val="ListLabel 10"/>
+    <w:qFormat/>
+    <w:rPr>
+      <w:rFonts w:cs="OpenSymbol"/>
+    </w:rPr>
+  </w:style>
+  <w:style w:type="character" w:styleId="ListLabel11">
+    <w:name w:val="ListLabel 11"/>
+    <w:qFormat/>
+    <w:rPr>
+      <w:rFonts w:cs="OpenSymbol"/>
+    </w:rPr>
+  </w:style>
+  <w:style w:type="character" w:styleId="ListLabel12">
+    <w:name w:val="ListLabel 12"/>
+    <w:qFormat/>
+    <w:rPr>
+      <w:rFonts w:cs="OpenSymbol"/>
+    </w:rPr>
+  </w:style>
+  <w:style w:type="character" w:styleId="ListLabel13">
+    <w:name w:val="ListLabel 13"/>
+    <w:qFormat/>
+    <w:rPr>
+      <w:rFonts w:cs="OpenSymbol"/>
+    </w:rPr>
+  </w:style>
+  <w:style w:type="character" w:styleId="ListLabel14">
+    <w:name w:val="ListLabel 14"/>
+    <w:qFormat/>
+    <w:rPr>
+      <w:rFonts w:cs="OpenSymbol"/>
+    </w:rPr>
+  </w:style>
+  <w:style w:type="character" w:styleId="ListLabel15">
+    <w:name w:val="ListLabel 15"/>
+    <w:qFormat/>
+    <w:rPr>
+      <w:rFonts w:cs="OpenSymbol"/>
+    </w:rPr>
+  </w:style>
+  <w:style w:type="character" w:styleId="ListLabel16">
+    <w:name w:val="ListLabel 16"/>
+    <w:qFormat/>
+    <w:rPr>
+      <w:rFonts w:cs="OpenSymbol"/>
+    </w:rPr>
+  </w:style>
+  <w:style w:type="character" w:styleId="ListLabel17">
+    <w:name w:val="ListLabel 17"/>
+    <w:qFormat/>
+    <w:rPr>
+      <w:rFonts w:cs="OpenSymbol"/>
+    </w:rPr>
+  </w:style>
+  <w:style w:type="character" w:styleId="ListLabel18">
+    <w:name w:val="ListLabel 18"/>
+    <w:qFormat/>
+    <w:rPr>
+      <w:rFonts w:cs="OpenSymbol"/>
+    </w:rPr>
+  </w:style>
   <w:style w:type="paragraph" w:styleId="Heading">
     <w:name w:val="Heading"/>
     <w:basedOn w:val="Normal"/>

</xml_diff>